<commit_message>
differences of let,const and var. map,reduce. function expression and function declaration, arrow function, string literals
</commit_message>
<xml_diff>
--- a/allCommands.docx
+++ b/allCommands.docx
@@ -1818,26 +1818,324 @@
           <w:b/>
           <w:bCs/>
         </w:rPr>
-        <w:t xml:space="preserve"> install -g</w:t>
+        <w:t xml:space="preserve"> install -g </w:t>
+      </w:r>
+      <w:proofErr w:type="spellStart"/>
+      <w:r>
+        <w:rPr>
+          <w:b/>
+          <w:bCs/>
+        </w:rPr>
+        <w:t>cowsay</w:t>
+      </w:r>
+      <w:proofErr w:type="spellEnd"/>
+    </w:p>
+    <w:p>
+      <w:pPr>
+        <w:rPr>
+          <w:b/>
+          <w:bCs/>
+        </w:rPr>
+      </w:pPr>
+    </w:p>
+    <w:p>
+      <w:pPr>
+        <w:pStyle w:val="HTMLPreformatted"/>
+        <w:rPr>
+          <w:rFonts w:ascii="Consolas" w:hAnsi="Consolas"/>
+          <w:sz w:val="24"/>
+          <w:szCs w:val="24"/>
+        </w:rPr>
+      </w:pPr>
+      <w:proofErr w:type="spellStart"/>
+      <w:proofErr w:type="gramStart"/>
+      <w:r>
+        <w:rPr>
+          <w:b/>
+          <w:bCs/>
+        </w:rPr>
+        <w:t>Es</w:t>
+      </w:r>
+      <w:r>
+        <w:rPr>
+          <w:b/>
+          <w:bCs/>
+        </w:rPr>
+        <w:t>Li</w:t>
+      </w:r>
+      <w:r>
+        <w:rPr>
+          <w:b/>
+          <w:bCs/>
+        </w:rPr>
+        <w:t>nt</w:t>
+      </w:r>
+      <w:proofErr w:type="spellEnd"/>
+      <w:r>
+        <w:rPr>
+          <w:b/>
+          <w:bCs/>
+        </w:rPr>
+        <w:t>:-</w:t>
+      </w:r>
+      <w:proofErr w:type="gramEnd"/>
+      <w:r>
+        <w:rPr>
+          <w:b/>
+          <w:bCs/>
+        </w:rPr>
+        <w:t xml:space="preserve"> install- </w:t>
+      </w:r>
+      <w:proofErr w:type="spellStart"/>
+      <w:r>
+        <w:rPr>
+          <w:rFonts w:ascii="Consolas" w:hAnsi="Consolas"/>
+          <w:sz w:val="24"/>
+          <w:szCs w:val="24"/>
+        </w:rPr>
+        <w:t>npm</w:t>
+      </w:r>
+      <w:proofErr w:type="spellEnd"/>
+      <w:r>
+        <w:rPr>
+          <w:rFonts w:ascii="Consolas" w:hAnsi="Consolas"/>
+          <w:sz w:val="24"/>
+          <w:szCs w:val="24"/>
+        </w:rPr>
+        <w:t xml:space="preserve"> </w:t>
+      </w:r>
+      <w:proofErr w:type="spellStart"/>
+      <w:r>
+        <w:rPr>
+          <w:rFonts w:ascii="Consolas" w:hAnsi="Consolas"/>
+          <w:sz w:val="24"/>
+          <w:szCs w:val="24"/>
+        </w:rPr>
+        <w:t>init</w:t>
+      </w:r>
+      <w:proofErr w:type="spellEnd"/>
+      <w:r>
+        <w:rPr>
+          <w:rFonts w:ascii="Consolas" w:hAnsi="Consolas"/>
+          <w:sz w:val="24"/>
+          <w:szCs w:val="24"/>
+        </w:rPr>
+        <w:t xml:space="preserve"> @</w:t>
+      </w:r>
+      <w:proofErr w:type="spellStart"/>
+      <w:r>
+        <w:rPr>
+          <w:rFonts w:ascii="Consolas" w:hAnsi="Consolas"/>
+          <w:sz w:val="24"/>
+          <w:szCs w:val="24"/>
+        </w:rPr>
+        <w:t>eslint</w:t>
+      </w:r>
+      <w:proofErr w:type="spellEnd"/>
+      <w:r>
+        <w:rPr>
+          <w:rFonts w:ascii="Consolas" w:hAnsi="Consolas"/>
+          <w:sz w:val="24"/>
+          <w:szCs w:val="24"/>
+        </w:rPr>
+        <w:t>/config</w:t>
+      </w:r>
+    </w:p>
+    <w:p>
+      <w:pPr>
+        <w:rPr>
+          <w:b/>
+          <w:bCs/>
+        </w:rPr>
+      </w:pPr>
+    </w:p>
+    <w:p>
+      <w:pPr>
+        <w:rPr>
+          <w:b/>
+          <w:bCs/>
+        </w:rPr>
+      </w:pPr>
+      <w:r>
+        <w:rPr>
+          <w:b/>
+          <w:bCs/>
+        </w:rPr>
+        <w:t xml:space="preserve">Create a file:     </w:t>
+      </w:r>
+      <w:proofErr w:type="gramStart"/>
+      <w:r>
+        <w:rPr>
+          <w:b/>
+          <w:bCs/>
+        </w:rPr>
+        <w:t xml:space="preserve">  .</w:t>
+      </w:r>
+      <w:proofErr w:type="spellStart"/>
+      <w:r>
+        <w:rPr>
+          <w:b/>
+          <w:bCs/>
+        </w:rPr>
+        <w:t>eslintrc</w:t>
+      </w:r>
+      <w:proofErr w:type="spellEnd"/>
+      <w:proofErr w:type="gramEnd"/>
+      <w:r>
+        <w:rPr>
+          <w:b/>
+          <w:bCs/>
+        </w:rPr>
+        <w:tab/>
+        <w:t>(dot)</w:t>
+      </w:r>
+      <w:proofErr w:type="spellStart"/>
+      <w:r>
+        <w:rPr>
+          <w:b/>
+          <w:bCs/>
+        </w:rPr>
+        <w:t>eslintrc</w:t>
+      </w:r>
+      <w:proofErr w:type="spellEnd"/>
+    </w:p>
+    <w:p>
+      <w:pPr>
+        <w:rPr>
+          <w:b/>
+          <w:bCs/>
+        </w:rPr>
+      </w:pPr>
+    </w:p>
+    <w:p>
+      <w:pPr>
+        <w:rPr>
+          <w:b/>
+          <w:bCs/>
+        </w:rPr>
+      </w:pPr>
+    </w:p>
+    <w:p>
+      <w:pPr>
+        <w:rPr>
+          <w:b/>
+          <w:bCs/>
+        </w:rPr>
+      </w:pPr>
+    </w:p>
+    <w:p>
+      <w:pPr>
+        <w:rPr>
+          <w:b/>
+          <w:bCs/>
+        </w:rPr>
+      </w:pPr>
+      <w:r>
+        <w:rPr>
+          <w:b/>
+          <w:bCs/>
+        </w:rPr>
+        <w:lastRenderedPageBreak/>
+        <w:t>Code:-</w:t>
       </w:r>
       <w:bookmarkStart w:id="0" w:name="_GoBack"/>
       <w:bookmarkEnd w:id="0"/>
-      <w:r>
-        <w:rPr>
-          <w:b/>
-          <w:bCs/>
-        </w:rPr>
-        <w:t xml:space="preserve"> </w:t>
-      </w:r>
-      <w:proofErr w:type="spellStart"/>
-      <w:r>
-        <w:rPr>
-          <w:b/>
-          <w:bCs/>
-        </w:rPr>
-        <w:t>cowsay</w:t>
-      </w:r>
-      <w:proofErr w:type="spellEnd"/>
+    </w:p>
+    <w:p>
+      <w:pPr>
+        <w:rPr>
+          <w:b/>
+          <w:bCs/>
+        </w:rPr>
+      </w:pPr>
+      <w:r>
+        <w:rPr>
+          <w:b/>
+          <w:bCs/>
+        </w:rPr>
+        <w:t>{</w:t>
+      </w:r>
+    </w:p>
+    <w:p>
+      <w:pPr>
+        <w:rPr>
+          <w:b/>
+          <w:bCs/>
+        </w:rPr>
+      </w:pPr>
+      <w:r>
+        <w:rPr>
+          <w:b/>
+          <w:bCs/>
+        </w:rPr>
+        <w:tab/>
+        <w:t>“</w:t>
+      </w:r>
+      <w:proofErr w:type="gramStart"/>
+      <w:r>
+        <w:rPr>
+          <w:b/>
+          <w:bCs/>
+        </w:rPr>
+        <w:t>rules”{</w:t>
+      </w:r>
+      <w:proofErr w:type="gramEnd"/>
+    </w:p>
+    <w:p>
+      <w:pPr>
+        <w:ind w:firstLine="720"/>
+        <w:rPr>
+          <w:b/>
+          <w:bCs/>
+        </w:rPr>
+      </w:pPr>
+      <w:r>
+        <w:rPr>
+          <w:b/>
+          <w:bCs/>
+        </w:rPr>
+        <w:tab/>
+        <w:t xml:space="preserve">“no-unused-vars”: “warn” </w:t>
+      </w:r>
+      <w:r>
+        <w:rPr>
+          <w:b/>
+          <w:bCs/>
+        </w:rPr>
+        <w:tab/>
+        <w:t>//warn/error/off</w:t>
+      </w:r>
+    </w:p>
+    <w:p>
+      <w:pPr>
+        <w:ind w:firstLine="720"/>
+        <w:rPr>
+          <w:b/>
+          <w:bCs/>
+        </w:rPr>
+      </w:pPr>
+      <w:r>
+        <w:rPr>
+          <w:b/>
+          <w:bCs/>
+        </w:rPr>
+        <w:t>}</w:t>
+      </w:r>
+    </w:p>
+    <w:p>
+      <w:pPr>
+        <w:rPr>
+          <w:b/>
+          <w:bCs/>
+        </w:rPr>
+      </w:pPr>
+      <w:r>
+        <w:rPr>
+          <w:b/>
+          <w:bCs/>
+        </w:rPr>
+        <w:t>}</w:t>
+      </w:r>
     </w:p>
     <w:sectPr>
       <w:pgSz w:w="11906" w:h="16838"/>
@@ -2601,6 +2899,66 @@
       <w:contextualSpacing/>
     </w:pPr>
   </w:style>
+  <w:style w:type="paragraph" w:styleId="HTMLPreformatted">
+    <w:name w:val="HTML Preformatted"/>
+    <w:basedOn w:val="Normal"/>
+    <w:link w:val="HTMLPreformattedChar"/>
+    <w:uiPriority w:val="99"/>
+    <w:semiHidden/>
+    <w:unhideWhenUsed/>
+    <w:rsid w:val="00420DCC"/>
+    <w:pPr>
+      <w:tabs>
+        <w:tab w:val="left" w:pos="916"/>
+        <w:tab w:val="left" w:pos="1832"/>
+        <w:tab w:val="left" w:pos="2748"/>
+        <w:tab w:val="left" w:pos="3664"/>
+        <w:tab w:val="left" w:pos="4580"/>
+        <w:tab w:val="left" w:pos="5496"/>
+        <w:tab w:val="left" w:pos="6412"/>
+        <w:tab w:val="left" w:pos="7328"/>
+        <w:tab w:val="left" w:pos="8244"/>
+        <w:tab w:val="left" w:pos="9160"/>
+        <w:tab w:val="left" w:pos="10076"/>
+        <w:tab w:val="left" w:pos="10992"/>
+        <w:tab w:val="left" w:pos="11908"/>
+        <w:tab w:val="left" w:pos="12824"/>
+        <w:tab w:val="left" w:pos="13740"/>
+        <w:tab w:val="left" w:pos="14656"/>
+      </w:tabs>
+      <w:spacing w:after="0" w:line="240" w:lineRule="auto"/>
+    </w:pPr>
+    <w:rPr>
+      <w:rFonts w:ascii="Courier New" w:eastAsia="Times New Roman" w:hAnsi="Courier New" w:cs="Courier New"/>
+      <w:sz w:val="20"/>
+      <w:szCs w:val="20"/>
+      <w:lang w:eastAsia="en-IN"/>
+    </w:rPr>
+  </w:style>
+  <w:style w:type="character" w:customStyle="1" w:styleId="HTMLPreformattedChar">
+    <w:name w:val="HTML Preformatted Char"/>
+    <w:basedOn w:val="DefaultParagraphFont"/>
+    <w:link w:val="HTMLPreformatted"/>
+    <w:uiPriority w:val="99"/>
+    <w:semiHidden/>
+    <w:rsid w:val="00420DCC"/>
+    <w:rPr>
+      <w:rFonts w:ascii="Courier New" w:eastAsia="Times New Roman" w:hAnsi="Courier New" w:cs="Courier New"/>
+      <w:sz w:val="20"/>
+      <w:szCs w:val="20"/>
+      <w:lang w:eastAsia="en-IN"/>
+    </w:rPr>
+  </w:style>
+  <w:style w:type="character" w:customStyle="1" w:styleId="highlight-line">
+    <w:name w:val="highlight-line"/>
+    <w:basedOn w:val="DefaultParagraphFont"/>
+    <w:rsid w:val="00420DCC"/>
+  </w:style>
+  <w:style w:type="character" w:customStyle="1" w:styleId="token">
+    <w:name w:val="token"/>
+    <w:basedOn w:val="DefaultParagraphFont"/>
+    <w:rsid w:val="00420DCC"/>
+  </w:style>
 </w:styles>
 </file>
 

</xml_diff>